<commit_message>
Se resube documento individual
</commit_message>
<xml_diff>
--- a/Documentos/Fase 2/Individual/Peralta_Felipe_2.1_APT122_DiarioReflexionFase2.docx
+++ b/Documentos/Fase 2/Individual/Peralta_Felipe_2.1_APT122_DiarioReflexionFase2.docx
@@ -59,8 +59,8 @@
               </w:rPr>
             </w:pPr>
             <w:r>
-              <w:object w:dxaOrig="595" w:dyaOrig="671">
-                <v:rect xmlns:o="urn:schemas-microsoft-com:office:office" xmlns:v="urn:schemas-microsoft-com:vml" id="rectole0000000000" style="width:29.750000pt;height:33.550000pt" o:preferrelative="t" o:ole="">
+              <w:object w:dxaOrig="607" w:dyaOrig="688">
+                <v:rect xmlns:o="urn:schemas-microsoft-com:office:office" xmlns:v="urn:schemas-microsoft-com:vml" id="rectole0000000000" style="width:30.350000pt;height:34.400000pt" o:preferrelative="t" o:ole="">
                   <o:lock v:ext="edit"/>
                   <v:imagedata xmlns:r="http://schemas.openxmlformats.org/officeDocument/2006/relationships" r:id="docRId1" o:title=""/>
                 </v:rect>
@@ -95,7 +95,6 @@
                 <w:color w:val="auto"/>
                 <w:spacing w:val="0"/>
                 <w:position w:val="0"/>
-                <w:shd w:fill="auto" w:val="clear"/>
               </w:rPr>
             </w:pPr>
             <w:r>
@@ -164,7 +163,6 @@
                 <w:color w:val="auto"/>
                 <w:spacing w:val="0"/>
                 <w:position w:val="0"/>
-                <w:shd w:fill="auto" w:val="clear"/>
               </w:rPr>
             </w:pPr>
             <w:r>
@@ -250,7 +248,6 @@
                 <w:color w:val="auto"/>
                 <w:spacing w:val="0"/>
                 <w:position w:val="0"/>
-                <w:shd w:fill="auto" w:val="clear"/>
               </w:rPr>
             </w:pPr>
             <w:r>
@@ -382,7 +379,6 @@
                 <w:rFonts w:ascii="Calibri" w:hAnsi="Calibri" w:cs="Calibri" w:eastAsia="Calibri"/>
                 <w:spacing w:val="0"/>
                 <w:position w:val="0"/>
-                <w:shd w:fill="auto" w:val="clear"/>
               </w:rPr>
             </w:pPr>
           </w:p>
@@ -440,7 +436,6 @@
                 <w:color w:val="auto"/>
                 <w:spacing w:val="0"/>
                 <w:position w:val="0"/>
-                <w:shd w:fill="auto" w:val="clear"/>
               </w:rPr>
             </w:pPr>
             <w:r>
@@ -535,18 +530,6 @@
                 <w:shd w:fill="auto" w:val="clear"/>
               </w:rPr>
             </w:pPr>
-            <w:r>
-              <w:rPr>
-                <w:rFonts w:ascii="Calibri" w:hAnsi="Calibri" w:cs="Calibri" w:eastAsia="Calibri"/>
-                <w:b/>
-                <w:color w:val="auto"/>
-                <w:spacing w:val="0"/>
-                <w:position w:val="0"/>
-                <w:sz w:val="22"/>
-                <w:shd w:fill="auto" w:val="clear"/>
-              </w:rPr>
-              <w:t xml:space="preserve">En primera instancia comunicando las mismas dificultades al equipo y posteriormente buscar el como afrontar esas dificultades.</w:t>
-            </w:r>
           </w:p>
           <w:p>
             <w:pPr>
@@ -573,7 +556,6 @@
                 <w:rFonts w:ascii="Calibri" w:hAnsi="Calibri" w:cs="Calibri" w:eastAsia="Calibri"/>
                 <w:spacing w:val="0"/>
                 <w:position w:val="0"/>
-                <w:shd w:fill="auto" w:val="clear"/>
               </w:rPr>
             </w:pPr>
           </w:p>
@@ -759,7 +741,6 @@
                 <w:color w:val="auto"/>
                 <w:spacing w:val="0"/>
                 <w:position w:val="0"/>
-                <w:shd w:fill="auto" w:val="clear"/>
               </w:rPr>
             </w:pPr>
             <w:r>
@@ -876,7 +857,6 @@
                 <w:rFonts w:ascii="Calibri" w:hAnsi="Calibri" w:cs="Calibri" w:eastAsia="Calibri"/>
                 <w:spacing w:val="0"/>
                 <w:position w:val="0"/>
-                <w:shd w:fill="auto" w:val="clear"/>
               </w:rPr>
             </w:pPr>
           </w:p>
@@ -949,7 +929,6 @@
                 <w:color w:val="auto"/>
                 <w:spacing w:val="0"/>
                 <w:position w:val="0"/>
-                <w:shd w:fill="auto" w:val="clear"/>
               </w:rPr>
             </w:pPr>
             <w:r>
@@ -1098,7 +1077,6 @@
                 <w:rFonts w:ascii="Calibri" w:hAnsi="Calibri" w:cs="Calibri" w:eastAsia="Calibri"/>
                 <w:spacing w:val="0"/>
                 <w:position w:val="0"/>
-                <w:shd w:fill="auto" w:val="clear"/>
               </w:rPr>
             </w:pPr>
           </w:p>
@@ -1172,7 +1150,6 @@
                 <w:color w:val="auto"/>
                 <w:spacing w:val="0"/>
                 <w:position w:val="0"/>
-                <w:shd w:fill="auto" w:val="clear"/>
               </w:rPr>
             </w:pPr>
             <w:r>
@@ -1302,7 +1279,6 @@
                 <w:rFonts w:ascii="Calibri" w:hAnsi="Calibri" w:cs="Calibri" w:eastAsia="Calibri"/>
                 <w:spacing w:val="0"/>
                 <w:position w:val="0"/>
-                <w:shd w:fill="auto" w:val="clear"/>
               </w:rPr>
             </w:pPr>
           </w:p>
@@ -1376,7 +1352,6 @@
                 <w:color w:val="auto"/>
                 <w:spacing w:val="0"/>
                 <w:position w:val="0"/>
-                <w:shd w:fill="auto" w:val="clear"/>
               </w:rPr>
             </w:pPr>
             <w:r>
@@ -1506,7 +1481,6 @@
                 <w:rFonts w:ascii="Calibri" w:hAnsi="Calibri" w:cs="Calibri" w:eastAsia="Calibri"/>
                 <w:spacing w:val="0"/>
                 <w:position w:val="0"/>
-                <w:shd w:fill="auto" w:val="clear"/>
               </w:rPr>
             </w:pPr>
           </w:p>

</xml_diff>